<commit_message>
Did the formatting for number of directors (signature part)
</commit_message>
<xml_diff>
--- a/pages/report_fs/Files Generated/3E.docx
+++ b/pages/report_fs/Files Generated/3E.docx
@@ -496,6 +496,20 @@
       </w:r>
     </w:p>
     <w:p/>
+    <w:p/>
+    <w:p/>
+    <w:p/>
+    <w:p>
+      <w:pPr/>
+      <w:r>
+        <w:pict>
+          <v:shape id="_x0000_s1018" type="#_x0000_t32" style="width:151.1811023622pt; height:0pt; margin-left:0pt; margin-top:0pt; position:absolute; mso-position-horizontal:left; mso-position-vertical:top; mso-position-horizontal-relative:char; mso-position-vertical-relative:line;">
+            <w10:wrap type="inline" anchorx="page" anchory="page"/>
+            <v:stroke/>
+          </v:shape>
+        </w:pict>
+      </w:r>
+    </w:p>
     <w:p>
       <w:pPr>
         <w:pStyle w:val="justifiedParagraph"/>
@@ -509,6 +523,20 @@
           <w:br/>
           Director
         </w:t>
+      </w:r>
+    </w:p>
+    <w:p/>
+    <w:p/>
+    <w:p/>
+    <w:p>
+      <w:pPr/>
+      <w:r>
+        <w:pict>
+          <v:shape id="_x0000_s1023" type="#_x0000_t32" style="width:151.1811023622pt; height:0pt; margin-left:0pt; margin-top:0pt; position:absolute; mso-position-horizontal:left; mso-position-vertical:top; mso-position-horizontal-relative:char; mso-position-vertical-relative:line;">
+            <w10:wrap type="inline" anchorx="page" anchory="page"/>
+            <v:stroke/>
+          </v:shape>
+        </w:pict>
       </w:r>
     </w:p>
     <w:p>
@@ -4928,7 +4956,7 @@
         <w:rPr>
           <w:rStyle w:val="Arial11"/>
         </w:rPr>
-        <w:t xml:space="preserve">End of unaudited financial statements</w:t>
+        <w:t xml:space="preserve">----------------------------------- End of unaudited financial statements -----------------------------------</w:t>
       </w:r>
     </w:p>
     <w:p>
@@ -6428,7 +6456,7 @@
 <file path=word/numbering.xml><?xml version="1.0" encoding="utf-8"?>
 <w:numbering xmlns:ve="http://schemas.openxmlformats.org/markup-compatibility/2006" xmlns:o="urn:schemas-microsoft-com:office:office" xmlns:r="http://schemas.openxmlformats.org/officeDocument/2006/relationships" xmlns:m="http://schemas.openxmlformats.org/officeDocument/2006/math" xmlns:v="urn:schemas-microsoft-com:vml" xmlns:wp="http://schemas.openxmlformats.org/drawingml/2006/wordprocessingDrawing" xmlns:w10="urn:schemas-microsoft-com:office:word" xmlns:w="http://schemas.openxmlformats.org/wordprocessingml/2006/main" xmlns:wne="http://schemas.microsoft.com/office/word/2006/wordml">
   <w:abstractNum w:abstractNumId="6">
-    <w:nsid w:val="55A4CB02"/>
+    <w:nsid w:val="8E0D9017"/>
     <w:multiLevelType w:val="multilevel"/>
     <w:lvl w:ilvl="0">
       <w:start w:val="1"/>
@@ -6552,7 +6580,7 @@
     </w:lvl>
   </w:abstractNum>
   <w:abstractNum w:abstractNumId="7">
-    <w:nsid w:val="F478FA27"/>
+    <w:nsid w:val="1AA7024C"/>
     <w:multiLevelType w:val="multilevel"/>
     <w:lvl w:ilvl="0">
       <w:start w:val="1"/>
@@ -6691,7 +6719,7 @@
     </w:lvl>
   </w:abstractNum>
   <w:abstractNum w:abstractNumId="8">
-    <w:nsid w:val="C405C239"/>
+    <w:nsid w:val="21E6656B"/>
     <w:multiLevelType w:val="multilevel"/>
     <w:lvl w:ilvl="0">
       <w:start w:val="1"/>

</xml_diff>